<commit_message>
added link to lego doc
</commit_message>
<xml_diff>
--- a/Agile Lego building/LEGO.docx
+++ b/Agile Lego building/LEGO.docx
@@ -77,6 +77,14 @@
           <w:lang w:val="en"/>
         </w:rPr>
       </w:pPr>
+      <w:hyperlink r:id="rId4" w:history="1">
+        <w:r>
+          <w:rPr>
+            <w:rStyle w:val="Hyperlink"/>
+          </w:rPr>
+          <w:t>(100) Lean &amp; Lego: Building the Millennium Falcon Redux - James Lewis - NDC Copenhagen 2022 - YouTube</w:t>
+        </w:r>
+      </w:hyperlink>
     </w:p>
     <w:p>
       <w:pPr>
@@ -97,28 +105,46 @@
           <w:u w:val="single"/>
           <w:lang w:val="en"/>
         </w:rPr>
-        <w:t xml:space="preserve">Visualizing work - devops boards, tasks, user stories </w:t>
-      </w:r>
-    </w:p>
-    <w:p>
-      <w:pPr>
-        <w:widowControl w:val="0"/>
-        <w:autoSpaceDE w:val="0"/>
-        <w:autoSpaceDN w:val="0"/>
-        <w:adjustRightInd w:val="0"/>
-        <w:spacing w:after="200" w:line="276" w:lineRule="auto"/>
+        <w:t xml:space="preserve">Visualizing work - </w:t>
+      </w:r>
+      <w:proofErr w:type="spellStart"/>
+      <w:r>
         <w:rPr>
           <w:rFonts w:ascii="Calibri" w:hAnsi="Calibri" w:cs="Calibri"/>
           <w:u w:val="single"/>
           <w:lang w:val="en"/>
         </w:rPr>
-      </w:pPr>
+        <w:t>devops</w:t>
+      </w:r>
+      <w:proofErr w:type="spellEnd"/>
       <w:r>
         <w:rPr>
           <w:rFonts w:ascii="Calibri" w:hAnsi="Calibri" w:cs="Calibri"/>
           <w:u w:val="single"/>
           <w:lang w:val="en"/>
         </w:rPr>
+        <w:t xml:space="preserve"> boards, tasks, user stories </w:t>
+      </w:r>
+    </w:p>
+    <w:p>
+      <w:pPr>
+        <w:widowControl w:val="0"/>
+        <w:autoSpaceDE w:val="0"/>
+        <w:autoSpaceDN w:val="0"/>
+        <w:adjustRightInd w:val="0"/>
+        <w:spacing w:after="200" w:line="276" w:lineRule="auto"/>
+        <w:rPr>
+          <w:rFonts w:ascii="Calibri" w:hAnsi="Calibri" w:cs="Calibri"/>
+          <w:u w:val="single"/>
+          <w:lang w:val="en"/>
+        </w:rPr>
+      </w:pPr>
+      <w:r>
+        <w:rPr>
+          <w:rFonts w:ascii="Calibri" w:hAnsi="Calibri" w:cs="Calibri"/>
+          <w:u w:val="single"/>
+          <w:lang w:val="en"/>
+        </w:rPr>
         <w:t>Burn-up charts</w:t>
       </w:r>
     </w:p>
@@ -134,7 +160,7 @@
           <w:lang w:val="en"/>
         </w:rPr>
       </w:pPr>
-      <w:hyperlink r:id="rId4" w:history="1">
+      <w:hyperlink r:id="rId5" w:history="1">
         <w:r>
           <w:rPr>
             <w:rFonts w:ascii="Calibri" w:hAnsi="Calibri" w:cs="Calibri"/>
@@ -162,54 +188,56 @@
           <w:lang w:val="en"/>
         </w:rPr>
         <w:tab/>
-        <w:t>Tells us how long will it take the team to finalize the project considering each iteration's result. If its noticeable</w:t>
-      </w:r>
-      <w:r>
-        <w:rPr>
-          <w:rFonts w:ascii="Calibri" w:hAnsi="Calibri" w:cs="Calibri"/>
-          <w:lang w:val="en"/>
-        </w:rPr>
-        <w:t xml:space="preserve"> that the planning was wrong, you can either lower the project scope-remove features, expand with a few iterations, or include new resources-people, to be noted that including new reseources is easier in the start phases rather than at the finish.</w:t>
-      </w:r>
-    </w:p>
-    <w:p>
-      <w:pPr>
-        <w:widowControl w:val="0"/>
-        <w:autoSpaceDE w:val="0"/>
-        <w:autoSpaceDN w:val="0"/>
-        <w:adjustRightInd w:val="0"/>
-        <w:spacing w:after="200" w:line="276" w:lineRule="auto"/>
-        <w:rPr>
-          <w:rFonts w:ascii="Calibri" w:hAnsi="Calibri" w:cs="Calibri"/>
-          <w:lang w:val="en"/>
-        </w:rPr>
-      </w:pPr>
-    </w:p>
-    <w:p>
-      <w:pPr>
-        <w:widowControl w:val="0"/>
-        <w:autoSpaceDE w:val="0"/>
-        <w:autoSpaceDN w:val="0"/>
-        <w:adjustRightInd w:val="0"/>
-        <w:spacing w:after="200" w:line="276" w:lineRule="auto"/>
-        <w:rPr>
-          <w:rFonts w:ascii="Calibri" w:hAnsi="Calibri" w:cs="Calibri"/>
-          <w:lang w:val="en"/>
-        </w:rPr>
-      </w:pPr>
-      <w:r>
-        <w:rPr>
-          <w:rFonts w:ascii="Calibri" w:hAnsi="Calibri" w:cs="Calibri"/>
-          <w:lang w:val="en"/>
-        </w:rPr>
-        <w:t>Cumulat</w:t>
-      </w:r>
-      <w:r>
-        <w:rPr>
-          <w:rFonts w:ascii="Calibri" w:hAnsi="Calibri" w:cs="Calibri"/>
-          <w:lang w:val="en"/>
-        </w:rPr>
-        <w:t>ive flow diagram</w:t>
+        <w:t xml:space="preserve">Tells us how long will it take the team to finalize the project considering each iteration's result. If its noticeable that the planning was wrong, you can either lower the project scope-remove features, expand with a few iterations, or include new resources-people, to be noted that including new </w:t>
+      </w:r>
+      <w:proofErr w:type="spellStart"/>
+      <w:r>
+        <w:rPr>
+          <w:rFonts w:ascii="Calibri" w:hAnsi="Calibri" w:cs="Calibri"/>
+          <w:lang w:val="en"/>
+        </w:rPr>
+        <w:t>reseources</w:t>
+      </w:r>
+      <w:proofErr w:type="spellEnd"/>
+      <w:r>
+        <w:rPr>
+          <w:rFonts w:ascii="Calibri" w:hAnsi="Calibri" w:cs="Calibri"/>
+          <w:lang w:val="en"/>
+        </w:rPr>
+        <w:t xml:space="preserve"> is easier in the start phases rather than at the finish.</w:t>
+      </w:r>
+    </w:p>
+    <w:p>
+      <w:pPr>
+        <w:widowControl w:val="0"/>
+        <w:autoSpaceDE w:val="0"/>
+        <w:autoSpaceDN w:val="0"/>
+        <w:adjustRightInd w:val="0"/>
+        <w:spacing w:after="200" w:line="276" w:lineRule="auto"/>
+        <w:rPr>
+          <w:rFonts w:ascii="Calibri" w:hAnsi="Calibri" w:cs="Calibri"/>
+          <w:lang w:val="en"/>
+        </w:rPr>
+      </w:pPr>
+    </w:p>
+    <w:p>
+      <w:pPr>
+        <w:widowControl w:val="0"/>
+        <w:autoSpaceDE w:val="0"/>
+        <w:autoSpaceDN w:val="0"/>
+        <w:adjustRightInd w:val="0"/>
+        <w:spacing w:after="200" w:line="276" w:lineRule="auto"/>
+        <w:rPr>
+          <w:rFonts w:ascii="Calibri" w:hAnsi="Calibri" w:cs="Calibri"/>
+          <w:lang w:val="en"/>
+        </w:rPr>
+      </w:pPr>
+      <w:r>
+        <w:rPr>
+          <w:rFonts w:ascii="Calibri" w:hAnsi="Calibri" w:cs="Calibri"/>
+          <w:lang w:val="en"/>
+        </w:rPr>
+        <w:t>Cumulative flow diagram</w:t>
       </w:r>
     </w:p>
     <w:p>
@@ -244,7 +272,7 @@
           <w:lang w:val="en"/>
         </w:rPr>
       </w:pPr>
-      <w:hyperlink r:id="rId5" w:history="1">
+      <w:hyperlink r:id="rId6" w:history="1">
         <w:r>
           <w:rPr>
             <w:rFonts w:ascii="Calibri" w:hAnsi="Calibri" w:cs="Calibri"/>
@@ -299,7 +327,7 @@
           <w:lang w:val="en"/>
         </w:rPr>
       </w:pPr>
-      <w:hyperlink r:id="rId6" w:history="1">
+      <w:hyperlink r:id="rId7" w:history="1">
         <w:r>
           <w:rPr>
             <w:rFonts w:ascii="Calibri" w:hAnsi="Calibri" w:cs="Calibri"/>
@@ -321,20 +349,13 @@
           <w:lang w:val="en"/>
         </w:rPr>
       </w:pPr>
-      <w:hyperlink r:id="rId7" w:history="1">
+      <w:hyperlink r:id="rId8" w:history="1">
         <w:r>
           <w:rPr>
             <w:rFonts w:ascii="Calibri" w:hAnsi="Calibri" w:cs="Calibri"/>
             <w:lang w:val="en"/>
           </w:rPr>
-          <w:t>https://www.youtube.com/watch?v=0EORdEv</w:t>
-        </w:r>
-        <w:r>
-          <w:rPr>
-            <w:rFonts w:ascii="Calibri" w:hAnsi="Calibri" w:cs="Calibri"/>
-            <w:lang w:val="en"/>
-          </w:rPr>
-          <w:t>kftA&amp;ab_channel=NigelThurlow</w:t>
+          <w:t>https://www.youtube.com/watch?v=0EORdEvkftA&amp;ab_channel=NigelThurlow</w:t>
         </w:r>
       </w:hyperlink>
     </w:p>
@@ -350,7 +371,7 @@
           <w:lang w:val="en"/>
         </w:rPr>
       </w:pPr>
-      <w:hyperlink r:id="rId8" w:history="1">
+      <w:hyperlink r:id="rId9" w:history="1">
         <w:r>
           <w:rPr>
             <w:rFonts w:ascii="Calibri" w:hAnsi="Calibri" w:cs="Calibri"/>
@@ -372,7 +393,7 @@
           <w:lang w:val="en"/>
         </w:rPr>
       </w:pPr>
-      <w:hyperlink r:id="rId9" w:history="1">
+      <w:hyperlink r:id="rId10" w:history="1">
         <w:r>
           <w:rPr>
             <w:rFonts w:ascii="Calibri" w:hAnsi="Calibri" w:cs="Calibri"/>
@@ -394,7 +415,7 @@
           <w:lang w:val="en"/>
         </w:rPr>
       </w:pPr>
-      <w:hyperlink r:id="rId10" w:history="1">
+      <w:hyperlink r:id="rId11" w:history="1">
         <w:r>
           <w:rPr>
             <w:rFonts w:ascii="Calibri" w:hAnsi="Calibri" w:cs="Calibri"/>
@@ -416,7 +437,7 @@
           <w:lang w:val="en"/>
         </w:rPr>
       </w:pPr>
-      <w:hyperlink r:id="rId11" w:history="1">
+      <w:hyperlink r:id="rId12" w:history="1">
         <w:r>
           <w:rPr>
             <w:rFonts w:ascii="Calibri" w:hAnsi="Calibri" w:cs="Calibri"/>
@@ -471,20 +492,13 @@
           <w:lang w:val="en"/>
         </w:rPr>
       </w:pPr>
-      <w:hyperlink r:id="rId12" w:history="1">
+      <w:hyperlink r:id="rId13" w:history="1">
         <w:r>
           <w:rPr>
             <w:rFonts w:ascii="Calibri" w:hAnsi="Calibri" w:cs="Calibri"/>
             <w:lang w:val="en"/>
           </w:rPr>
-          <w:t>https://www.youtube.com/watch</w:t>
-        </w:r>
-        <w:r>
-          <w:rPr>
-            <w:rFonts w:ascii="Calibri" w:hAnsi="Calibri" w:cs="Calibri"/>
-            <w:lang w:val="en"/>
-          </w:rPr>
-          <w:t>?v=0CtJJGprG6A&amp;t=6s&amp;ab_channel=JoshuaEmmanuel</w:t>
+          <w:t>https://www.youtube.com/watch?v=0CtJJGprG6A&amp;t=6s&amp;ab_channel=JoshuaEmmanuel</w:t>
         </w:r>
       </w:hyperlink>
     </w:p>
@@ -506,7 +520,23 @@
           <w:lang w:val="en"/>
         </w:rPr>
         <w:lastRenderedPageBreak/>
-        <w:t>Can be used to measure story points completed by a team in a week/iteration etc, and determine if needed the bottlenecks when and why. 20:22</w:t>
+        <w:t xml:space="preserve">Can be used to measure story points completed by a team in a week/iteration </w:t>
+      </w:r>
+      <w:proofErr w:type="spellStart"/>
+      <w:r>
+        <w:rPr>
+          <w:rFonts w:ascii="Calibri" w:hAnsi="Calibri" w:cs="Calibri"/>
+          <w:lang w:val="en"/>
+        </w:rPr>
+        <w:t>etc</w:t>
+      </w:r>
+      <w:proofErr w:type="spellEnd"/>
+      <w:r>
+        <w:rPr>
+          <w:rFonts w:ascii="Calibri" w:hAnsi="Calibri" w:cs="Calibri"/>
+          <w:lang w:val="en"/>
+        </w:rPr>
+        <w:t>, and determine if needed the bottlenecks when and why. 20:22</w:t>
       </w:r>
     </w:p>
     <w:p>
@@ -545,7 +575,7 @@
                     </pic:cNvPicPr>
                   </pic:nvPicPr>
                   <pic:blipFill>
-                    <a:blip r:embed="rId13">
+                    <a:blip r:embed="rId14">
                       <a:extLst>
                         <a:ext uri="{28A0092B-C50C-407E-A947-70E740481C1C}">
                           <a14:useLocalDpi xmlns:a14="http://schemas.microsoft.com/office/drawing/2010/main" val="0"/>
@@ -594,14 +624,23 @@
           <w:rFonts w:ascii="Calibri" w:hAnsi="Calibri" w:cs="Calibri"/>
           <w:lang w:val="en"/>
         </w:rPr>
-        <w:t>Control chart measuring the ti</w:t>
-      </w:r>
-      <w:r>
-        <w:rPr>
-          <w:rFonts w:ascii="Calibri" w:hAnsi="Calibri" w:cs="Calibri"/>
-          <w:lang w:val="en"/>
-        </w:rPr>
-        <w:t xml:space="preserve">me needed to find pieces, it varies alot, from 1 to 9, it is a function of piece size and nr of the same piece type </w:t>
+        <w:t xml:space="preserve">Control chart measuring the time needed to find pieces, it varies </w:t>
+      </w:r>
+      <w:proofErr w:type="spellStart"/>
+      <w:r>
+        <w:rPr>
+          <w:rFonts w:ascii="Calibri" w:hAnsi="Calibri" w:cs="Calibri"/>
+          <w:lang w:val="en"/>
+        </w:rPr>
+        <w:t>alot</w:t>
+      </w:r>
+      <w:proofErr w:type="spellEnd"/>
+      <w:r>
+        <w:rPr>
+          <w:rFonts w:ascii="Calibri" w:hAnsi="Calibri" w:cs="Calibri"/>
+          <w:lang w:val="en"/>
+        </w:rPr>
+        <w:t xml:space="preserve">, from 1 to 9, it is a function of piece size and nr of the same piece type </w:t>
       </w:r>
     </w:p>
     <w:p>
@@ -660,7 +699,7 @@
                     </pic:cNvPicPr>
                   </pic:nvPicPr>
                   <pic:blipFill>
-                    <a:blip r:embed="rId14">
+                    <a:blip r:embed="rId15">
                       <a:extLst>
                         <a:ext uri="{28A0092B-C50C-407E-A947-70E740481C1C}">
                           <a14:useLocalDpi xmlns:a14="http://schemas.microsoft.com/office/drawing/2010/main" val="0"/>
@@ -749,7 +788,7 @@
                     </pic:cNvPicPr>
                   </pic:nvPicPr>
                   <pic:blipFill>
-                    <a:blip r:embed="rId15">
+                    <a:blip r:embed="rId16">
                       <a:extLst>
                         <a:ext uri="{28A0092B-C50C-407E-A947-70E740481C1C}">
                           <a14:useLocalDpi xmlns:a14="http://schemas.microsoft.com/office/drawing/2010/main" val="0"/>
@@ -897,61 +936,88 @@
           <w:rFonts w:ascii="Calibri" w:hAnsi="Calibri" w:cs="Calibri"/>
           <w:lang w:val="en"/>
         </w:rPr>
-        <w:t xml:space="preserve">Theory of constraints :  there will always be a constraint/bottleneck, indentify them and improve </w:t>
-      </w:r>
-    </w:p>
-    <w:p>
-      <w:pPr>
-        <w:widowControl w:val="0"/>
-        <w:autoSpaceDE w:val="0"/>
-        <w:autoSpaceDN w:val="0"/>
-        <w:adjustRightInd w:val="0"/>
-        <w:spacing w:after="200" w:line="276" w:lineRule="auto"/>
-        <w:rPr>
-          <w:rFonts w:ascii="Calibri" w:hAnsi="Calibri" w:cs="Calibri"/>
-          <w:lang w:val="en"/>
-        </w:rPr>
-      </w:pPr>
-      <w:r>
-        <w:rPr>
-          <w:rFonts w:ascii="Calibri" w:hAnsi="Calibri" w:cs="Calibri"/>
-          <w:lang w:val="en"/>
-        </w:rPr>
-        <w:t>Ide</w:t>
-      </w:r>
-      <w:r>
-        <w:rPr>
-          <w:rFonts w:ascii="Calibri" w:hAnsi="Calibri" w:cs="Calibri"/>
-          <w:lang w:val="en"/>
-        </w:rPr>
-        <w:t>nitifying queues in your system can aid in maximizing throughput, once you identify a queue you can determine how deep it is or how fast it might grow and imrpove it. Improving handling queues improves cycle time</w:t>
-      </w:r>
-    </w:p>
-    <w:p>
-      <w:pPr>
-        <w:widowControl w:val="0"/>
-        <w:autoSpaceDE w:val="0"/>
-        <w:autoSpaceDN w:val="0"/>
-        <w:adjustRightInd w:val="0"/>
-        <w:spacing w:after="200" w:line="276" w:lineRule="auto"/>
-        <w:rPr>
-          <w:rFonts w:ascii="Calibri" w:hAnsi="Calibri" w:cs="Calibri"/>
-          <w:lang w:val="en"/>
-        </w:rPr>
-      </w:pPr>
-      <w:r>
-        <w:rPr>
-          <w:rFonts w:ascii="Calibri" w:hAnsi="Calibri" w:cs="Calibri"/>
-          <w:lang w:val="en"/>
-        </w:rPr>
-        <w:t>Use burnup charts and yesterday's weather t</w:t>
-      </w:r>
-      <w:r>
-        <w:rPr>
-          <w:rFonts w:ascii="Calibri" w:hAnsi="Calibri" w:cs="Calibri"/>
-          <w:lang w:val="en"/>
-        </w:rPr>
-        <w:t>o track progress:  " Today's weather is 70% yesterday's weather"</w:t>
+        <w:t xml:space="preserve">Theory of constraints :  there will always be a constraint/bottleneck, </w:t>
+      </w:r>
+      <w:proofErr w:type="spellStart"/>
+      <w:r>
+        <w:rPr>
+          <w:rFonts w:ascii="Calibri" w:hAnsi="Calibri" w:cs="Calibri"/>
+          <w:lang w:val="en"/>
+        </w:rPr>
+        <w:t>indentify</w:t>
+      </w:r>
+      <w:proofErr w:type="spellEnd"/>
+      <w:r>
+        <w:rPr>
+          <w:rFonts w:ascii="Calibri" w:hAnsi="Calibri" w:cs="Calibri"/>
+          <w:lang w:val="en"/>
+        </w:rPr>
+        <w:t xml:space="preserve"> them and improve </w:t>
+      </w:r>
+    </w:p>
+    <w:p>
+      <w:pPr>
+        <w:widowControl w:val="0"/>
+        <w:autoSpaceDE w:val="0"/>
+        <w:autoSpaceDN w:val="0"/>
+        <w:adjustRightInd w:val="0"/>
+        <w:spacing w:after="200" w:line="276" w:lineRule="auto"/>
+        <w:rPr>
+          <w:rFonts w:ascii="Calibri" w:hAnsi="Calibri" w:cs="Calibri"/>
+          <w:lang w:val="en"/>
+        </w:rPr>
+      </w:pPr>
+      <w:proofErr w:type="spellStart"/>
+      <w:r>
+        <w:rPr>
+          <w:rFonts w:ascii="Calibri" w:hAnsi="Calibri" w:cs="Calibri"/>
+          <w:lang w:val="en"/>
+        </w:rPr>
+        <w:t>Idenitifying</w:t>
+      </w:r>
+      <w:proofErr w:type="spellEnd"/>
+      <w:r>
+        <w:rPr>
+          <w:rFonts w:ascii="Calibri" w:hAnsi="Calibri" w:cs="Calibri"/>
+          <w:lang w:val="en"/>
+        </w:rPr>
+        <w:t xml:space="preserve"> queues in your system can aid in maximizing throughput, once you identify a queue you can determine how deep it is or how fast it might grow and </w:t>
+      </w:r>
+      <w:proofErr w:type="spellStart"/>
+      <w:r>
+        <w:rPr>
+          <w:rFonts w:ascii="Calibri" w:hAnsi="Calibri" w:cs="Calibri"/>
+          <w:lang w:val="en"/>
+        </w:rPr>
+        <w:t>imrpove</w:t>
+      </w:r>
+      <w:proofErr w:type="spellEnd"/>
+      <w:r>
+        <w:rPr>
+          <w:rFonts w:ascii="Calibri" w:hAnsi="Calibri" w:cs="Calibri"/>
+          <w:lang w:val="en"/>
+        </w:rPr>
+        <w:t xml:space="preserve"> it. Improving handling queues improves cycle time</w:t>
+      </w:r>
+    </w:p>
+    <w:p>
+      <w:pPr>
+        <w:widowControl w:val="0"/>
+        <w:autoSpaceDE w:val="0"/>
+        <w:autoSpaceDN w:val="0"/>
+        <w:adjustRightInd w:val="0"/>
+        <w:spacing w:after="200" w:line="276" w:lineRule="auto"/>
+        <w:rPr>
+          <w:rFonts w:ascii="Calibri" w:hAnsi="Calibri" w:cs="Calibri"/>
+          <w:lang w:val="en"/>
+        </w:rPr>
+      </w:pPr>
+      <w:r>
+        <w:rPr>
+          <w:rFonts w:ascii="Calibri" w:hAnsi="Calibri" w:cs="Calibri"/>
+          <w:lang w:val="en"/>
+        </w:rPr>
+        <w:t>Use burnup charts and yesterday's weather to track progress:  " Today's weather is 70% yesterday's weather"</w:t>
       </w:r>
     </w:p>
     <w:p>
@@ -1414,6 +1480,18 @@
     <w:semiHidden/>
     <w:unhideWhenUsed/>
   </w:style>
+  <w:style w:type="character" w:styleId="Hyperlink">
+    <w:name w:val="Hyperlink"/>
+    <w:basedOn w:val="DefaultParagraphFont"/>
+    <w:uiPriority w:val="99"/>
+    <w:semiHidden/>
+    <w:unhideWhenUsed/>
+    <w:rsid w:val="001032FF"/>
+    <w:rPr>
+      <w:color w:val="0000FF"/>
+      <w:u w:val="single"/>
+    </w:rPr>
+  </w:style>
 </w:styles>
 </file>
 

</xml_diff>